<commit_message>
practica 6 - filtros en el dominio de la frecuencia
</commit_message>
<xml_diff>
--- a/practica_6/Práctica 6.docx
+++ b/practica_6/Práctica 6.docx
@@ -6,13 +6,18 @@
       <w:pPr>
         <w:jc w:val="center"/>
         <w:rPr>
+          <w:b/>
+          <w:bCs/>
           <w:sz w:val="28"/>
           <w:szCs w:val="28"/>
           <w:lang w:val="es-ES"/>
         </w:rPr>
       </w:pPr>
-      <w:r>
-        <w:rPr>
+      <w:bookmarkStart w:id="0" w:name="_Hlk167121648"/>
+      <w:r>
+        <w:rPr>
+          <w:b/>
+          <w:bCs/>
           <w:sz w:val="28"/>
           <w:szCs w:val="28"/>
           <w:lang w:val="es-ES"/>
@@ -50,21 +55,24 @@
         <w:rPr>
           <w:b/>
           <w:bCs/>
-          <w:lang w:val="en-US"/>
+        </w:rPr>
+        <w:t>a) Construye un filtro ideal de paso baja en el dominio de las frecuencias.</w:t>
+      </w:r>
+    </w:p>
+    <w:bookmarkEnd w:id="0"/>
+    <w:p>
+      <w:pPr>
+        <w:jc w:val="center"/>
+      </w:pPr>
+      <w:r>
+        <w:rPr>
+          <w:noProof/>
         </w:rPr>
         <w:drawing>
-          <wp:anchor distT="0" distB="0" distL="114300" distR="114300" simplePos="0" relativeHeight="251658240" behindDoc="0" locked="0" layoutInCell="1" allowOverlap="1" wp14:anchorId="567D653F" wp14:editId="6A9620F8">
-            <wp:simplePos x="0" y="0"/>
-            <wp:positionH relativeFrom="column">
-              <wp:posOffset>2857500</wp:posOffset>
-            </wp:positionH>
-            <wp:positionV relativeFrom="paragraph">
-              <wp:posOffset>219710</wp:posOffset>
-            </wp:positionV>
-            <wp:extent cx="2956560" cy="2038287"/>
-            <wp:effectExtent l="0" t="0" r="0" b="635"/>
-            <wp:wrapNone/>
-            <wp:docPr id="204782241" name="Picture 1" descr="A screenshot of a computer program&#10;&#10;Description automatically generated"/>
+          <wp:inline distT="0" distB="0" distL="0" distR="0" wp14:anchorId="5AD1FB8D" wp14:editId="55F8970C">
+            <wp:extent cx="5082540" cy="363271"/>
+            <wp:effectExtent l="0" t="0" r="3810" b="0"/>
+            <wp:docPr id="1452773508" name="Picture 1"/>
             <wp:cNvGraphicFramePr>
               <a:graphicFrameLocks xmlns:a="http://schemas.openxmlformats.org/drawingml/2006/main" noChangeAspect="1"/>
             </wp:cNvGraphicFramePr>
@@ -72,11 +80,308 @@
               <a:graphicData uri="http://schemas.openxmlformats.org/drawingml/2006/picture">
                 <pic:pic xmlns:pic="http://schemas.openxmlformats.org/drawingml/2006/picture">
                   <pic:nvPicPr>
-                    <pic:cNvPr id="204782241" name="Picture 1" descr="A screenshot of a computer program&#10;&#10;Description automatically generated"/>
+                    <pic:cNvPr id="1452773508" name=""/>
                     <pic:cNvPicPr/>
                   </pic:nvPicPr>
                   <pic:blipFill>
-                    <a:blip r:embed="rId6" cstate="print">
+                    <a:blip r:embed="rId7"/>
+                    <a:stretch>
+                      <a:fillRect/>
+                    </a:stretch>
+                  </pic:blipFill>
+                  <pic:spPr>
+                    <a:xfrm>
+                      <a:off x="0" y="0"/>
+                      <a:ext cx="5169381" cy="369478"/>
+                    </a:xfrm>
+                    <a:prstGeom prst="rect">
+                      <a:avLst/>
+                    </a:prstGeom>
+                  </pic:spPr>
+                </pic:pic>
+              </a:graphicData>
+            </a:graphic>
+          </wp:inline>
+        </w:drawing>
+      </w:r>
+    </w:p>
+    <w:p>
+      <w:pPr>
+        <w:jc w:val="center"/>
+      </w:pPr>
+      <w:r>
+        <w:rPr>
+          <w:noProof/>
+        </w:rPr>
+        <w:drawing>
+          <wp:inline distT="0" distB="0" distL="0" distR="0" wp14:anchorId="31710458" wp14:editId="2959D094">
+            <wp:extent cx="2339340" cy="1783497"/>
+            <wp:effectExtent l="0" t="0" r="3810" b="7620"/>
+            <wp:docPr id="278818751" name="Picture 1" descr="A graph of a cylinder&#10;&#10;Description automatically generated"/>
+            <wp:cNvGraphicFramePr>
+              <a:graphicFrameLocks xmlns:a="http://schemas.openxmlformats.org/drawingml/2006/main" noChangeAspect="1"/>
+            </wp:cNvGraphicFramePr>
+            <a:graphic xmlns:a="http://schemas.openxmlformats.org/drawingml/2006/main">
+              <a:graphicData uri="http://schemas.openxmlformats.org/drawingml/2006/picture">
+                <pic:pic xmlns:pic="http://schemas.openxmlformats.org/drawingml/2006/picture">
+                  <pic:nvPicPr>
+                    <pic:cNvPr id="278818751" name="Picture 1" descr="A graph of a cylinder&#10;&#10;Description automatically generated"/>
+                    <pic:cNvPicPr/>
+                  </pic:nvPicPr>
+                  <pic:blipFill>
+                    <a:blip r:embed="rId8"/>
+                    <a:stretch>
+                      <a:fillRect/>
+                    </a:stretch>
+                  </pic:blipFill>
+                  <pic:spPr>
+                    <a:xfrm>
+                      <a:off x="0" y="0"/>
+                      <a:ext cx="2353528" cy="1794314"/>
+                    </a:xfrm>
+                    <a:prstGeom prst="rect">
+                      <a:avLst/>
+                    </a:prstGeom>
+                  </pic:spPr>
+                </pic:pic>
+              </a:graphicData>
+            </a:graphic>
+          </wp:inline>
+        </w:drawing>
+      </w:r>
+    </w:p>
+    <w:p>
+      <w:pPr>
+        <w:rPr>
+          <w:b/>
+          <w:bCs/>
+        </w:rPr>
+      </w:pPr>
+      <w:r>
+        <w:rPr>
+          <w:b/>
+          <w:bCs/>
+        </w:rPr>
+        <w:t>b) Construye el filtro en el dominio de las frecuencias (respuesta de frecuencias) correspondiente al filtro de Laplace 3</w:t>
+      </w:r>
+      <w:r>
+        <w:rPr>
+          <w:b/>
+          <w:bCs/>
+        </w:rPr>
+        <w:sym w:font="Symbol" w:char="F0B4"/>
+      </w:r>
+      <w:r>
+        <w:rPr>
+          <w:b/>
+          <w:bCs/>
+        </w:rPr>
+        <w:t>3 definido en el dominio espacial.</w:t>
+      </w:r>
+    </w:p>
+    <w:p>
+      <w:pPr>
+        <w:jc w:val="center"/>
+        <w:rPr>
+          <w:noProof/>
+        </w:rPr>
+      </w:pPr>
+      <w:r>
+        <w:rPr>
+          <w:noProof/>
+        </w:rPr>
+        <w:drawing>
+          <wp:inline distT="0" distB="0" distL="0" distR="0" wp14:anchorId="0902E49F" wp14:editId="624CAE7E">
+            <wp:extent cx="2339340" cy="250067"/>
+            <wp:effectExtent l="0" t="0" r="3810" b="0"/>
+            <wp:docPr id="462316837" name="Picture 1"/>
+            <wp:cNvGraphicFramePr>
+              <a:graphicFrameLocks xmlns:a="http://schemas.openxmlformats.org/drawingml/2006/main" noChangeAspect="1"/>
+            </wp:cNvGraphicFramePr>
+            <a:graphic xmlns:a="http://schemas.openxmlformats.org/drawingml/2006/main">
+              <a:graphicData uri="http://schemas.openxmlformats.org/drawingml/2006/picture">
+                <pic:pic xmlns:pic="http://schemas.openxmlformats.org/drawingml/2006/picture">
+                  <pic:nvPicPr>
+                    <pic:cNvPr id="462316837" name=""/>
+                    <pic:cNvPicPr/>
+                  </pic:nvPicPr>
+                  <pic:blipFill>
+                    <a:blip r:embed="rId9"/>
+                    <a:stretch>
+                      <a:fillRect/>
+                    </a:stretch>
+                  </pic:blipFill>
+                  <pic:spPr>
+                    <a:xfrm>
+                      <a:off x="0" y="0"/>
+                      <a:ext cx="2452269" cy="262139"/>
+                    </a:xfrm>
+                    <a:prstGeom prst="rect">
+                      <a:avLst/>
+                    </a:prstGeom>
+                  </pic:spPr>
+                </pic:pic>
+              </a:graphicData>
+            </a:graphic>
+          </wp:inline>
+        </w:drawing>
+      </w:r>
+    </w:p>
+    <w:p>
+      <w:pPr>
+        <w:jc w:val="center"/>
+        <w:rPr>
+          <w:noProof/>
+        </w:rPr>
+      </w:pPr>
+      <w:r>
+        <w:rPr>
+          <w:noProof/>
+        </w:rPr>
+        <w:drawing>
+          <wp:inline distT="0" distB="0" distL="0" distR="0" wp14:anchorId="2F3820C2" wp14:editId="57BB6EA4">
+            <wp:extent cx="1973580" cy="1515397"/>
+            <wp:effectExtent l="0" t="0" r="7620" b="8890"/>
+            <wp:docPr id="493323405" name="Picture 1" descr="A graph of a wave&#10;&#10;Description automatically generated with medium confidence"/>
+            <wp:cNvGraphicFramePr>
+              <a:graphicFrameLocks xmlns:a="http://schemas.openxmlformats.org/drawingml/2006/main" noChangeAspect="1"/>
+            </wp:cNvGraphicFramePr>
+            <a:graphic xmlns:a="http://schemas.openxmlformats.org/drawingml/2006/main">
+              <a:graphicData uri="http://schemas.openxmlformats.org/drawingml/2006/picture">
+                <pic:pic xmlns:pic="http://schemas.openxmlformats.org/drawingml/2006/picture">
+                  <pic:nvPicPr>
+                    <pic:cNvPr id="493323405" name="Picture 1" descr="A graph of a wave&#10;&#10;Description automatically generated with medium confidence"/>
+                    <pic:cNvPicPr/>
+                  </pic:nvPicPr>
+                  <pic:blipFill>
+                    <a:blip r:embed="rId10"/>
+                    <a:stretch>
+                      <a:fillRect/>
+                    </a:stretch>
+                  </pic:blipFill>
+                  <pic:spPr>
+                    <a:xfrm>
+                      <a:off x="0" y="0"/>
+                      <a:ext cx="1982090" cy="1521931"/>
+                    </a:xfrm>
+                    <a:prstGeom prst="rect">
+                      <a:avLst/>
+                    </a:prstGeom>
+                  </pic:spPr>
+                </pic:pic>
+              </a:graphicData>
+            </a:graphic>
+          </wp:inline>
+        </w:drawing>
+      </w:r>
+    </w:p>
+    <w:p>
+      <w:pPr>
+        <w:rPr>
+          <w:b/>
+          <w:bCs/>
+        </w:rPr>
+      </w:pPr>
+      <w:r>
+        <w:rPr>
+          <w:b/>
+          <w:bCs/>
+        </w:rPr>
+        <w:t>c) Determina el filtro en el dominio de las frecuencias que le corresponde al filtro gaussiano 3</w:t>
+      </w:r>
+      <w:r>
+        <w:rPr>
+          <w:b/>
+          <w:bCs/>
+        </w:rPr>
+        <w:sym w:font="Symbol" w:char="F0B4"/>
+      </w:r>
+      <w:r>
+        <w:rPr>
+          <w:b/>
+          <w:bCs/>
+        </w:rPr>
+        <w:t>3.</w:t>
+      </w:r>
+    </w:p>
+    <w:p>
+      <w:pPr>
+        <w:jc w:val="center"/>
+        <w:rPr>
+          <w:noProof/>
+        </w:rPr>
+      </w:pPr>
+      <w:r>
+        <w:rPr>
+          <w:noProof/>
+        </w:rPr>
+        <w:drawing>
+          <wp:inline distT="0" distB="0" distL="0" distR="0" wp14:anchorId="0754947A" wp14:editId="7E5209E2">
+            <wp:extent cx="3264796" cy="297180"/>
+            <wp:effectExtent l="0" t="0" r="0" b="7620"/>
+            <wp:docPr id="651477020" name="Picture 1"/>
+            <wp:cNvGraphicFramePr>
+              <a:graphicFrameLocks xmlns:a="http://schemas.openxmlformats.org/drawingml/2006/main" noChangeAspect="1"/>
+            </wp:cNvGraphicFramePr>
+            <a:graphic xmlns:a="http://schemas.openxmlformats.org/drawingml/2006/main">
+              <a:graphicData uri="http://schemas.openxmlformats.org/drawingml/2006/picture">
+                <pic:pic xmlns:pic="http://schemas.openxmlformats.org/drawingml/2006/picture">
+                  <pic:nvPicPr>
+                    <pic:cNvPr id="651477020" name=""/>
+                    <pic:cNvPicPr/>
+                  </pic:nvPicPr>
+                  <pic:blipFill>
+                    <a:blip r:embed="rId11"/>
+                    <a:stretch>
+                      <a:fillRect/>
+                    </a:stretch>
+                  </pic:blipFill>
+                  <pic:spPr>
+                    <a:xfrm>
+                      <a:off x="0" y="0"/>
+                      <a:ext cx="3570610" cy="325017"/>
+                    </a:xfrm>
+                    <a:prstGeom prst="rect">
+                      <a:avLst/>
+                    </a:prstGeom>
+                  </pic:spPr>
+                </pic:pic>
+              </a:graphicData>
+            </a:graphic>
+          </wp:inline>
+        </w:drawing>
+      </w:r>
+    </w:p>
+    <w:p>
+      <w:r>
+        <w:rPr>
+          <w:noProof/>
+        </w:rPr>
+        <w:drawing>
+          <wp:anchor distT="0" distB="0" distL="114300" distR="114300" simplePos="0" relativeHeight="251658240" behindDoc="0" locked="0" layoutInCell="1" allowOverlap="1" wp14:anchorId="3A0B67DC" wp14:editId="0ED52909">
+            <wp:simplePos x="0" y="0"/>
+            <wp:positionH relativeFrom="margin">
+              <wp:align>center</wp:align>
+            </wp:positionH>
+            <wp:positionV relativeFrom="paragraph">
+              <wp:posOffset>1905</wp:posOffset>
+            </wp:positionV>
+            <wp:extent cx="1996440" cy="1483893"/>
+            <wp:effectExtent l="0" t="0" r="3810" b="2540"/>
+            <wp:wrapNone/>
+            <wp:docPr id="1389229117" name="Picture 1" descr="A graph of a rainbow colored curve&#10;&#10;Description automatically generated with medium confidence"/>
+            <wp:cNvGraphicFramePr>
+              <a:graphicFrameLocks xmlns:a="http://schemas.openxmlformats.org/drawingml/2006/main" noChangeAspect="1"/>
+            </wp:cNvGraphicFramePr>
+            <a:graphic xmlns:a="http://schemas.openxmlformats.org/drawingml/2006/main">
+              <a:graphicData uri="http://schemas.openxmlformats.org/drawingml/2006/picture">
+                <pic:pic xmlns:pic="http://schemas.openxmlformats.org/drawingml/2006/picture">
+                  <pic:nvPicPr>
+                    <pic:cNvPr id="1389229117" name="Picture 1" descr="A graph of a rainbow colored curve&#10;&#10;Description automatically generated with medium confidence"/>
+                    <pic:cNvPicPr/>
+                  </pic:nvPicPr>
+                  <pic:blipFill>
+                    <a:blip r:embed="rId12" cstate="print">
                       <a:extLst>
                         <a:ext uri="{28A0092B-C50C-407E-A947-70E740481C1C}">
                           <a14:useLocalDpi xmlns:a14="http://schemas.microsoft.com/office/drawing/2010/main" val="0"/>
@@ -90,7 +395,223 @@
                   <pic:spPr>
                     <a:xfrm>
                       <a:off x="0" y="0"/>
-                      <a:ext cx="2956560" cy="2038287"/>
+                      <a:ext cx="1996440" cy="1483893"/>
+                    </a:xfrm>
+                    <a:prstGeom prst="rect">
+                      <a:avLst/>
+                    </a:prstGeom>
+                  </pic:spPr>
+                </pic:pic>
+              </a:graphicData>
+            </a:graphic>
+          </wp:anchor>
+        </w:drawing>
+      </w:r>
+    </w:p>
+    <w:p/>
+    <w:p/>
+    <w:p/>
+    <w:p/>
+    <w:p>
+      <w:pPr>
+        <w:tabs>
+          <w:tab w:val="left" w:pos="2227"/>
+        </w:tabs>
+        <w:rPr>
+          <w:b/>
+          <w:bCs/>
+        </w:rPr>
+      </w:pPr>
+      <w:r>
+        <w:rPr>
+          <w:noProof/>
+        </w:rPr>
+        <w:lastRenderedPageBreak/>
+        <w:drawing>
+          <wp:anchor distT="0" distB="0" distL="114300" distR="114300" simplePos="0" relativeHeight="251659264" behindDoc="0" locked="0" layoutInCell="1" allowOverlap="1" wp14:anchorId="6057AB98" wp14:editId="3B11EAFA">
+            <wp:simplePos x="0" y="0"/>
+            <wp:positionH relativeFrom="column">
+              <wp:posOffset>2247900</wp:posOffset>
+            </wp:positionH>
+            <wp:positionV relativeFrom="paragraph">
+              <wp:posOffset>198120</wp:posOffset>
+            </wp:positionV>
+            <wp:extent cx="3870325" cy="1737360"/>
+            <wp:effectExtent l="0" t="0" r="0" b="0"/>
+            <wp:wrapNone/>
+            <wp:docPr id="213198182" name="Picture 1" descr="A screenshot of a computer code&#10;&#10;Description automatically generated"/>
+            <wp:cNvGraphicFramePr>
+              <a:graphicFrameLocks xmlns:a="http://schemas.openxmlformats.org/drawingml/2006/main" noChangeAspect="1"/>
+            </wp:cNvGraphicFramePr>
+            <a:graphic xmlns:a="http://schemas.openxmlformats.org/drawingml/2006/main">
+              <a:graphicData uri="http://schemas.openxmlformats.org/drawingml/2006/picture">
+                <pic:pic xmlns:pic="http://schemas.openxmlformats.org/drawingml/2006/picture">
+                  <pic:nvPicPr>
+                    <pic:cNvPr id="213198182" name="Picture 1" descr="A screenshot of a computer code&#10;&#10;Description automatically generated"/>
+                    <pic:cNvPicPr/>
+                  </pic:nvPicPr>
+                  <pic:blipFill>
+                    <a:blip r:embed="rId13" cstate="print">
+                      <a:extLst>
+                        <a:ext uri="{28A0092B-C50C-407E-A947-70E740481C1C}">
+                          <a14:useLocalDpi xmlns:a14="http://schemas.microsoft.com/office/drawing/2010/main" val="0"/>
+                        </a:ext>
+                      </a:extLst>
+                    </a:blip>
+                    <a:stretch>
+                      <a:fillRect/>
+                    </a:stretch>
+                  </pic:blipFill>
+                  <pic:spPr>
+                    <a:xfrm>
+                      <a:off x="0" y="0"/>
+                      <a:ext cx="3870325" cy="1737360"/>
+                    </a:xfrm>
+                    <a:prstGeom prst="rect">
+                      <a:avLst/>
+                    </a:prstGeom>
+                  </pic:spPr>
+                </pic:pic>
+              </a:graphicData>
+            </a:graphic>
+          </wp:anchor>
+        </w:drawing>
+      </w:r>
+      <w:r>
+        <w:rPr>
+          <w:b/>
+          <w:bCs/>
+        </w:rPr>
+        <w:t>d) Construye un filtro de paso baja por el método de ventanas.</w:t>
+      </w:r>
+    </w:p>
+    <w:p>
+      <w:pPr>
+        <w:tabs>
+          <w:tab w:val="left" w:pos="2227"/>
+        </w:tabs>
+      </w:pPr>
+      <w:r>
+        <w:rPr>
+          <w:noProof/>
+        </w:rPr>
+        <w:drawing>
+          <wp:inline distT="0" distB="0" distL="0" distR="0" wp14:anchorId="02CA1C6A" wp14:editId="4DCE49CD">
+            <wp:extent cx="2148840" cy="1608416"/>
+            <wp:effectExtent l="0" t="0" r="3810" b="0"/>
+            <wp:docPr id="146235062" name="Picture 1" descr="A graph of a function&#10;&#10;Description automatically generated"/>
+            <wp:cNvGraphicFramePr>
+              <a:graphicFrameLocks xmlns:a="http://schemas.openxmlformats.org/drawingml/2006/main" noChangeAspect="1"/>
+            </wp:cNvGraphicFramePr>
+            <a:graphic xmlns:a="http://schemas.openxmlformats.org/drawingml/2006/main">
+              <a:graphicData uri="http://schemas.openxmlformats.org/drawingml/2006/picture">
+                <pic:pic xmlns:pic="http://schemas.openxmlformats.org/drawingml/2006/picture">
+                  <pic:nvPicPr>
+                    <pic:cNvPr id="146235062" name="Picture 1" descr="A graph of a function&#10;&#10;Description automatically generated"/>
+                    <pic:cNvPicPr/>
+                  </pic:nvPicPr>
+                  <pic:blipFill>
+                    <a:blip r:embed="rId14"/>
+                    <a:stretch>
+                      <a:fillRect/>
+                    </a:stretch>
+                  </pic:blipFill>
+                  <pic:spPr>
+                    <a:xfrm>
+                      <a:off x="0" y="0"/>
+                      <a:ext cx="2157269" cy="1614725"/>
+                    </a:xfrm>
+                    <a:prstGeom prst="rect">
+                      <a:avLst/>
+                    </a:prstGeom>
+                  </pic:spPr>
+                </pic:pic>
+              </a:graphicData>
+            </a:graphic>
+          </wp:inline>
+        </w:drawing>
+      </w:r>
+    </w:p>
+    <w:p>
+      <w:pPr>
+        <w:rPr>
+          <w:b/>
+          <w:bCs/>
+        </w:rPr>
+      </w:pPr>
+      <w:r>
+        <w:rPr>
+          <w:b/>
+          <w:bCs/>
+        </w:rPr>
+        <w:t xml:space="preserve">e) </w:t>
+      </w:r>
+      <w:r>
+        <w:rPr>
+          <w:b/>
+          <w:bCs/>
+        </w:rPr>
+        <w:t xml:space="preserve">Construye un filtro de paso baja por el método de </w:t>
+      </w:r>
+      <w:r>
+        <w:rPr>
+          <w:b/>
+          <w:bCs/>
+        </w:rPr>
+        <w:t>muestreo de las frecuencias</w:t>
+      </w:r>
+      <w:r>
+        <w:rPr>
+          <w:b/>
+          <w:bCs/>
+        </w:rPr>
+        <w:t>.</w:t>
+      </w:r>
+    </w:p>
+    <w:p>
+      <w:r>
+        <w:rPr>
+          <w:noProof/>
+        </w:rPr>
+        <w:drawing>
+          <wp:anchor distT="0" distB="0" distL="114300" distR="114300" simplePos="0" relativeHeight="251660288" behindDoc="0" locked="0" layoutInCell="1" allowOverlap="1" wp14:anchorId="08EAB53A" wp14:editId="60A87EB6">
+            <wp:simplePos x="0" y="0"/>
+            <wp:positionH relativeFrom="column">
+              <wp:posOffset>3337560</wp:posOffset>
+            </wp:positionH>
+            <wp:positionV relativeFrom="paragraph">
+              <wp:posOffset>6985</wp:posOffset>
+            </wp:positionV>
+            <wp:extent cx="2415540" cy="1791335"/>
+            <wp:effectExtent l="0" t="0" r="3810" b="0"/>
+            <wp:wrapNone/>
+            <wp:docPr id="1831830276" name="Picture 1" descr="A graph of a graph&#10;&#10;Description automatically generated"/>
+            <wp:cNvGraphicFramePr>
+              <a:graphicFrameLocks xmlns:a="http://schemas.openxmlformats.org/drawingml/2006/main" noChangeAspect="1"/>
+            </wp:cNvGraphicFramePr>
+            <a:graphic xmlns:a="http://schemas.openxmlformats.org/drawingml/2006/main">
+              <a:graphicData uri="http://schemas.openxmlformats.org/drawingml/2006/picture">
+                <pic:pic xmlns:pic="http://schemas.openxmlformats.org/drawingml/2006/picture">
+                  <pic:nvPicPr>
+                    <pic:cNvPr id="1831830276" name="Picture 1" descr="A graph of a graph&#10;&#10;Description automatically generated"/>
+                    <pic:cNvPicPr/>
+                  </pic:nvPicPr>
+                  <pic:blipFill>
+                    <a:blip r:embed="rId15" cstate="print">
+                      <a:extLst>
+                        <a:ext uri="{28A0092B-C50C-407E-A947-70E740481C1C}">
+                          <a14:useLocalDpi xmlns:a14="http://schemas.microsoft.com/office/drawing/2010/main" val="0"/>
+                        </a:ext>
+                      </a:extLst>
+                    </a:blip>
+                    <a:stretch>
+                      <a:fillRect/>
+                    </a:stretch>
+                  </pic:blipFill>
+                  <pic:spPr>
+                    <a:xfrm>
+                      <a:off x="0" y="0"/>
+                      <a:ext cx="2415540" cy="1791335"/>
                     </a:xfrm>
                     <a:prstGeom prst="rect">
                       <a:avLst/>
@@ -110,37 +631,21 @@
       </w:r>
       <w:r>
         <w:rPr>
-          <w:b/>
-          <w:bCs/>
-        </w:rPr>
-        <w:t>a) Construye un filtro ideal de paso baja en el dominio de las frecuencias</w:t>
-      </w:r>
-      <w:r>
-        <w:rPr>
-          <w:b/>
-          <w:bCs/>
-        </w:rPr>
-        <w:t>.</w:t>
-      </w:r>
-    </w:p>
-    <w:p>
-      <w:r>
-        <w:rPr>
-          <w:lang w:val="en-US"/>
+          <w:noProof/>
         </w:rPr>
         <w:drawing>
-          <wp:anchor distT="0" distB="0" distL="114300" distR="114300" simplePos="0" relativeHeight="251659264" behindDoc="0" locked="0" layoutInCell="1" allowOverlap="1" wp14:anchorId="35EAD9EA" wp14:editId="182550B6">
+          <wp:anchor distT="0" distB="0" distL="114300" distR="114300" simplePos="0" relativeHeight="251661312" behindDoc="0" locked="0" layoutInCell="1" allowOverlap="1" wp14:anchorId="2B73D6BE" wp14:editId="6224A96A">
             <wp:simplePos x="0" y="0"/>
             <wp:positionH relativeFrom="column">
-              <wp:posOffset>-106045</wp:posOffset>
+              <wp:posOffset>-297180</wp:posOffset>
             </wp:positionH>
             <wp:positionV relativeFrom="paragraph">
-              <wp:posOffset>177800</wp:posOffset>
+              <wp:posOffset>66675</wp:posOffset>
             </wp:positionV>
-            <wp:extent cx="2705100" cy="1450005"/>
-            <wp:effectExtent l="0" t="0" r="0" b="0"/>
+            <wp:extent cx="3406140" cy="1585595"/>
+            <wp:effectExtent l="0" t="0" r="3810" b="0"/>
             <wp:wrapNone/>
-            <wp:docPr id="682275143" name="Picture 1" descr="A screenshot of a computer&#10;&#10;Description automatically generated"/>
+            <wp:docPr id="1683841116" name="Picture 1" descr="A screenshot of a computer code&#10;&#10;Description automatically generated"/>
             <wp:cNvGraphicFramePr>
               <a:graphicFrameLocks xmlns:a="http://schemas.openxmlformats.org/drawingml/2006/main" noChangeAspect="1"/>
             </wp:cNvGraphicFramePr>
@@ -148,11 +653,11 @@
               <a:graphicData uri="http://schemas.openxmlformats.org/drawingml/2006/picture">
                 <pic:pic xmlns:pic="http://schemas.openxmlformats.org/drawingml/2006/picture">
                   <pic:nvPicPr>
-                    <pic:cNvPr id="682275143" name="Picture 1" descr="A screenshot of a computer&#10;&#10;Description automatically generated"/>
+                    <pic:cNvPr id="1683841116" name="Picture 1" descr="A screenshot of a computer code&#10;&#10;Description automatically generated"/>
                     <pic:cNvPicPr/>
                   </pic:nvPicPr>
                   <pic:blipFill>
-                    <a:blip r:embed="rId7" cstate="print">
+                    <a:blip r:embed="rId16" cstate="print">
                       <a:extLst>
                         <a:ext uri="{28A0092B-C50C-407E-A947-70E740481C1C}">
                           <a14:useLocalDpi xmlns:a14="http://schemas.microsoft.com/office/drawing/2010/main" val="0"/>
@@ -166,7 +671,7 @@
                   <pic:spPr>
                     <a:xfrm>
                       <a:off x="0" y="0"/>
-                      <a:ext cx="2705100" cy="1450005"/>
+                      <a:ext cx="3406140" cy="1585595"/>
                     </a:xfrm>
                     <a:prstGeom prst="rect">
                       <a:avLst/>
@@ -192,54 +697,159 @@
     <w:p/>
     <w:p/>
     <w:p>
-      <w:pPr>
-        <w:rPr>
-          <w:lang w:val="es-ES"/>
-        </w:rPr>
-      </w:pPr>
-      <w:r>
-        <w:t xml:space="preserve">Los más destacable es la perdida en las altas frecuencias de pequeños detalles y </w:t>
+      <w:r>
+        <w:t>Este método genera un filtro cuya respuesta de frecuencia atraviesa un conjunto específico de puntos (la respuesta de frecuencia deseada), que determinan cómo debería ser la forma de esa respuesta de frecuencia. No impone restricciones sobre cómo debería comportarse la respuesta de frecuencia entre esos puntos, lo que a menudo resulta en oscilaciones o irregularidades entre ellos.</w:t>
+      </w:r>
+    </w:p>
+    <w:p>
+      <w:pPr>
+        <w:rPr>
+          <w:b/>
+          <w:bCs/>
+          <w:sz w:val="28"/>
+          <w:szCs w:val="28"/>
+        </w:rPr>
+      </w:pPr>
+      <w:r>
+        <w:rPr>
+          <w:b/>
+          <w:bCs/>
+          <w:sz w:val="28"/>
+          <w:szCs w:val="28"/>
+        </w:rPr>
+        <w:t>Preguntas</w:t>
+      </w:r>
+    </w:p>
+    <w:p>
+      <w:pPr>
+        <w:pStyle w:val="ListParagraph"/>
+        <w:numPr>
+          <w:ilvl w:val="0"/>
+          <w:numId w:val="2"/>
+        </w:numPr>
+        <w:tabs>
+          <w:tab w:val="left" w:pos="2227"/>
+        </w:tabs>
+        <w:rPr>
+          <w:rFonts w:asciiTheme="majorHAnsi" w:hAnsiTheme="majorHAnsi"/>
+          <w:b/>
+          <w:bCs/>
+          <w:sz w:val="24"/>
+          <w:szCs w:val="24"/>
+        </w:rPr>
+      </w:pPr>
+      <w:r>
+        <w:rPr>
+          <w:rFonts w:asciiTheme="majorHAnsi" w:hAnsiTheme="majorHAnsi" w:cs="Tahoma"/>
+          <w:b/>
+          <w:bCs/>
+          <w:color w:val="000000"/>
+          <w:sz w:val="24"/>
+          <w:szCs w:val="24"/>
+          <w:shd w:val="clear" w:color="auto" w:fill="FFFFFF"/>
+        </w:rPr>
+        <w:t xml:space="preserve">¿Para qué sirve </w:t>
       </w:r>
       <w:proofErr w:type="spellStart"/>
-      <w:r>
-        <w:t>sobretodo</w:t>
+      <w:proofErr w:type="gramStart"/>
+      <w:r>
+        <w:rPr>
+          <w:rFonts w:asciiTheme="majorHAnsi" w:hAnsiTheme="majorHAnsi" w:cs="Tahoma"/>
+          <w:b/>
+          <w:bCs/>
+          <w:color w:val="000000"/>
+          <w:sz w:val="24"/>
+          <w:szCs w:val="24"/>
+          <w:shd w:val="clear" w:color="auto" w:fill="FFFFFF"/>
+        </w:rPr>
+        <w:t>meshz</w:t>
       </w:r>
       <w:proofErr w:type="spellEnd"/>
       <w:r>
-        <w:t xml:space="preserve"> en los bordes, haciéndolos desaparecer. Se ha reducido el contraste y los artefactos de las altas frecuencias, todo ello </w:t>
-      </w:r>
-      <w:r>
-        <w:t>como resultado de</w:t>
-      </w:r>
-      <w:r>
-        <w:t xml:space="preserve"> suavizar la imagen.</w:t>
-      </w:r>
-    </w:p>
-    <w:p>
-      <w:pPr>
-        <w:rPr>
-          <w:b/>
-          <w:bCs/>
-        </w:rPr>
-      </w:pPr>
-      <w:r>
-        <w:rPr>
-          <w:b/>
-          <w:bCs/>
+        <w:rPr>
+          <w:rFonts w:asciiTheme="majorHAnsi" w:hAnsiTheme="majorHAnsi" w:cs="Tahoma"/>
+          <w:b/>
+          <w:bCs/>
+          <w:color w:val="000000"/>
+          <w:sz w:val="24"/>
+          <w:szCs w:val="24"/>
+          <w:shd w:val="clear" w:color="auto" w:fill="FFFFFF"/>
+        </w:rPr>
+        <w:t>(</w:t>
+      </w:r>
+      <w:proofErr w:type="gramEnd"/>
+      <w:r>
+        <w:rPr>
+          <w:rFonts w:asciiTheme="majorHAnsi" w:hAnsiTheme="majorHAnsi" w:cs="Tahoma"/>
+          <w:b/>
+          <w:bCs/>
+          <w:color w:val="000000"/>
+          <w:sz w:val="24"/>
+          <w:szCs w:val="24"/>
+          <w:shd w:val="clear" w:color="auto" w:fill="FFFFFF"/>
+        </w:rPr>
+        <w:t>)? Modifica el filtro diseñado, ampliando y reduciendo el umbral.</w:t>
+      </w:r>
+    </w:p>
+    <w:p>
+      <w:pPr>
+        <w:pStyle w:val="ListParagraph"/>
+        <w:tabs>
+          <w:tab w:val="left" w:pos="2227"/>
+        </w:tabs>
+        <w:rPr>
+          <w:rFonts w:asciiTheme="majorHAnsi" w:hAnsiTheme="majorHAnsi"/>
+        </w:rPr>
+      </w:pPr>
+      <w:r>
+        <w:rPr>
+          <w:rFonts w:asciiTheme="majorHAnsi" w:hAnsiTheme="majorHAnsi"/>
+        </w:rPr>
+        <w:t>Crea un diagrama de malla 3D con los puntos dados por u, v y H. Para el ejercicio dado, representa el filtro en el dominio de la frecuencia en forma de círculo</w:t>
+      </w:r>
+      <w:r>
+        <w:rPr>
+          <w:rFonts w:asciiTheme="majorHAnsi" w:hAnsiTheme="majorHAnsi"/>
+        </w:rPr>
+        <w:t>.</w:t>
+      </w:r>
+    </w:p>
+    <w:p>
+      <w:pPr>
+        <w:pStyle w:val="ListParagraph"/>
+        <w:numPr>
+          <w:ilvl w:val="0"/>
+          <w:numId w:val="2"/>
+        </w:numPr>
+        <w:tabs>
+          <w:tab w:val="left" w:pos="2227"/>
+        </w:tabs>
+        <w:rPr>
+          <w:rFonts w:asciiTheme="majorHAnsi" w:hAnsiTheme="majorHAnsi"/>
+          <w:b/>
+          <w:bCs/>
+          <w:sz w:val="24"/>
+          <w:szCs w:val="24"/>
+        </w:rPr>
+      </w:pPr>
+      <w:r>
+        <w:rPr>
+          <w:rFonts w:asciiTheme="majorHAnsi" w:hAnsiTheme="majorHAnsi"/>
+          <w:noProof/>
         </w:rPr>
         <w:drawing>
-          <wp:anchor distT="0" distB="0" distL="114300" distR="114300" simplePos="0" relativeHeight="251660288" behindDoc="0" locked="0" layoutInCell="1" allowOverlap="1" wp14:anchorId="7A867D9E" wp14:editId="23BBD66F">
+          <wp:anchor distT="0" distB="0" distL="114300" distR="114300" simplePos="0" relativeHeight="251662336" behindDoc="0" locked="0" layoutInCell="1" allowOverlap="1" wp14:anchorId="1DFD3BEE" wp14:editId="2ED00383">
             <wp:simplePos x="0" y="0"/>
             <wp:positionH relativeFrom="column">
-              <wp:posOffset>3327170</wp:posOffset>
+              <wp:posOffset>-586740</wp:posOffset>
             </wp:positionH>
             <wp:positionV relativeFrom="paragraph">
-              <wp:posOffset>393469</wp:posOffset>
+              <wp:posOffset>291465</wp:posOffset>
             </wp:positionV>
-            <wp:extent cx="2967042" cy="1737360"/>
-            <wp:effectExtent l="0" t="0" r="5080" b="0"/>
+            <wp:extent cx="2301240" cy="1736090"/>
+            <wp:effectExtent l="0" t="0" r="3810" b="0"/>
             <wp:wrapNone/>
-            <wp:docPr id="624257734" name="Picture 1" descr="A screenshot of a computer code&#10;&#10;Description automatically generated"/>
+            <wp:docPr id="1642037823" name="Picture 1" descr="A graph of a rainbow colored line&#10;&#10;Description automatically generated with medium confidence"/>
             <wp:cNvGraphicFramePr>
               <a:graphicFrameLocks xmlns:a="http://schemas.openxmlformats.org/drawingml/2006/main" noChangeAspect="1"/>
             </wp:cNvGraphicFramePr>
@@ -247,11 +857,11 @@
               <a:graphicData uri="http://schemas.openxmlformats.org/drawingml/2006/picture">
                 <pic:pic xmlns:pic="http://schemas.openxmlformats.org/drawingml/2006/picture">
                   <pic:nvPicPr>
-                    <pic:cNvPr id="624257734" name="Picture 1" descr="A screenshot of a computer code&#10;&#10;Description automatically generated"/>
+                    <pic:cNvPr id="1642037823" name="Picture 1" descr="A graph of a rainbow colored line&#10;&#10;Description automatically generated with medium confidence"/>
                     <pic:cNvPicPr/>
                   </pic:nvPicPr>
                   <pic:blipFill>
-                    <a:blip r:embed="rId8" cstate="print">
+                    <a:blip r:embed="rId17" cstate="print">
                       <a:extLst>
                         <a:ext uri="{28A0092B-C50C-407E-A947-70E740481C1C}">
                           <a14:useLocalDpi xmlns:a14="http://schemas.microsoft.com/office/drawing/2010/main" val="0"/>
@@ -265,7 +875,7 @@
                   <pic:spPr>
                     <a:xfrm>
                       <a:off x="0" y="0"/>
-                      <a:ext cx="2967042" cy="1737360"/>
+                      <a:ext cx="2301240" cy="1736090"/>
                     </a:xfrm>
                     <a:prstGeom prst="rect">
                       <a:avLst/>
@@ -285,46 +895,44 @@
       </w:r>
       <w:r>
         <w:rPr>
-          <w:b/>
-          <w:bCs/>
-        </w:rPr>
-        <w:t>b) Construye el filtro en el dominio de las frecuencias (respuesta de frecuencias) correspondiente al filtro de Laplace 3</w:t>
-      </w:r>
-      <w:r>
-        <w:rPr>
-          <w:b/>
-          <w:bCs/>
-        </w:rPr>
-        <w:sym w:font="Symbol" w:char="F0B4"/>
-      </w:r>
-      <w:r>
-        <w:rPr>
-          <w:b/>
-          <w:bCs/>
-        </w:rPr>
-        <w:t>3 definido en el dominio espacial.</w:t>
-      </w:r>
-    </w:p>
-    <w:p>
-      <w:pPr>
+          <w:rFonts w:asciiTheme="majorHAnsi" w:hAnsiTheme="majorHAnsi" w:cs="Tahoma"/>
+          <w:b/>
+          <w:bCs/>
+          <w:color w:val="000000"/>
+          <w:sz w:val="24"/>
+          <w:szCs w:val="24"/>
+          <w:shd w:val="clear" w:color="auto" w:fill="FFFFFF"/>
+        </w:rPr>
+        <w:t>Prueba distintos tamaños y valores de sigma.</w:t>
+      </w:r>
+    </w:p>
+    <w:p>
+      <w:pPr>
+        <w:pStyle w:val="ListParagraph"/>
+        <w:tabs>
+          <w:tab w:val="left" w:pos="2227"/>
+        </w:tabs>
+        <w:rPr>
+          <w:rFonts w:asciiTheme="majorHAnsi" w:hAnsiTheme="majorHAnsi"/>
+        </w:rPr>
+      </w:pPr>
+      <w:r>
         <w:rPr>
           <w:noProof/>
         </w:rPr>
-      </w:pPr>
-      <w:r>
         <w:drawing>
-          <wp:anchor distT="0" distB="0" distL="114300" distR="114300" simplePos="0" relativeHeight="251661312" behindDoc="0" locked="0" layoutInCell="1" allowOverlap="1" wp14:anchorId="4CF649CF" wp14:editId="3393BB23">
+          <wp:anchor distT="0" distB="0" distL="114300" distR="114300" simplePos="0" relativeHeight="251664384" behindDoc="0" locked="0" layoutInCell="1" allowOverlap="1" wp14:anchorId="24278B9B" wp14:editId="5D1DF0B7">
             <wp:simplePos x="0" y="0"/>
             <wp:positionH relativeFrom="margin">
-              <wp:align>left</wp:align>
+              <wp:posOffset>3992880</wp:posOffset>
             </wp:positionH>
             <wp:positionV relativeFrom="paragraph">
-              <wp:posOffset>53975</wp:posOffset>
+              <wp:posOffset>144456</wp:posOffset>
             </wp:positionV>
-            <wp:extent cx="2857500" cy="1245272"/>
-            <wp:effectExtent l="0" t="0" r="0" b="0"/>
+            <wp:extent cx="2341043" cy="1682750"/>
+            <wp:effectExtent l="0" t="0" r="2540" b="0"/>
             <wp:wrapNone/>
-            <wp:docPr id="1828385889" name="Picture 1" descr="A screenshot of a computer&#10;&#10;Description automatically generated"/>
+            <wp:docPr id="252306482" name="Picture 1" descr="A graph with a rainbow colored line&#10;&#10;Description automatically generated"/>
             <wp:cNvGraphicFramePr>
               <a:graphicFrameLocks xmlns:a="http://schemas.openxmlformats.org/drawingml/2006/main" noChangeAspect="1"/>
             </wp:cNvGraphicFramePr>
@@ -332,11 +940,11 @@
               <a:graphicData uri="http://schemas.openxmlformats.org/drawingml/2006/picture">
                 <pic:pic xmlns:pic="http://schemas.openxmlformats.org/drawingml/2006/picture">
                   <pic:nvPicPr>
-                    <pic:cNvPr id="1828385889" name="Picture 1" descr="A screenshot of a computer&#10;&#10;Description automatically generated"/>
+                    <pic:cNvPr id="252306482" name="Picture 1" descr="A graph with a rainbow colored line&#10;&#10;Description automatically generated"/>
                     <pic:cNvPicPr/>
                   </pic:nvPicPr>
                   <pic:blipFill>
-                    <a:blip r:embed="rId9" cstate="print">
+                    <a:blip r:embed="rId18" cstate="print">
                       <a:extLst>
                         <a:ext uri="{28A0092B-C50C-407E-A947-70E740481C1C}">
                           <a14:useLocalDpi xmlns:a14="http://schemas.microsoft.com/office/drawing/2010/main" val="0"/>
@@ -350,7 +958,7 @@
                   <pic:spPr>
                     <a:xfrm>
                       <a:off x="0" y="0"/>
-                      <a:ext cx="2857500" cy="1245272"/>
+                      <a:ext cx="2341043" cy="1682750"/>
                     </a:xfrm>
                     <a:prstGeom prst="rect">
                       <a:avLst/>
@@ -370,99 +978,22 @@
       </w:r>
       <w:r>
         <w:rPr>
+          <w:rFonts w:asciiTheme="majorHAnsi" w:hAnsiTheme="majorHAnsi"/>
           <w:noProof/>
         </w:rPr>
-        <w:t xml:space="preserve"> </w:t>
-      </w:r>
-    </w:p>
-    <w:p/>
-    <w:p/>
-    <w:p/>
-    <w:p/>
-    <w:p>
-      <w:pPr>
-        <w:rPr>
-          <w:noProof/>
-        </w:rPr>
-      </w:pPr>
-    </w:p>
-    <w:p>
-      <w:pPr>
-        <w:rPr>
-          <w:noProof/>
-          <w:lang w:val="es-ES"/>
-        </w:rPr>
-      </w:pPr>
-      <w:r>
-        <w:rPr>
-          <w:noProof/>
-        </w:rPr>
-        <w:t>Se puede observar como se han resaltado los bordes (aumentando su contraste) y en las zonas de bajas frecuencias ha habido una perdida de detalle. Para detalles, como los puntitos blancos hemos conseguido acentuar detalles m</w:t>
-      </w:r>
-      <w:r>
-        <w:rPr>
-          <w:noProof/>
-          <w:lang w:val="es-ES"/>
-        </w:rPr>
-        <w:t>ás pequeños.</w:t>
-      </w:r>
-    </w:p>
-    <w:p>
-      <w:pPr>
-        <w:rPr>
-          <w:b/>
-          <w:bCs/>
-        </w:rPr>
-      </w:pPr>
-      <w:r>
-        <w:rPr>
-          <w:b/>
-          <w:bCs/>
-        </w:rPr>
-        <w:t>c) Determina el filtro en el dominio de las frecuencias que le corresponde al filtro gaussiano 3</w:t>
-      </w:r>
-      <w:r>
-        <w:rPr>
-          <w:b/>
-          <w:bCs/>
-        </w:rPr>
-        <w:sym w:font="Symbol" w:char="F0B4"/>
-      </w:r>
-      <w:r>
-        <w:rPr>
-          <w:b/>
-          <w:bCs/>
-        </w:rPr>
-        <w:t>3</w:t>
-      </w:r>
-      <w:r>
-        <w:rPr>
-          <w:b/>
-          <w:bCs/>
-        </w:rPr>
-        <w:t>.</w:t>
-      </w:r>
-    </w:p>
-    <w:p>
-      <w:pPr>
-        <w:rPr>
-          <w:noProof/>
-        </w:rPr>
-      </w:pPr>
-      <w:r>
         <w:drawing>
-          <wp:anchor distT="0" distB="0" distL="114300" distR="114300" simplePos="0" relativeHeight="251663360" behindDoc="0" locked="0" layoutInCell="1" allowOverlap="1" wp14:anchorId="361A5D80" wp14:editId="7189BFFF">
+          <wp:anchor distT="0" distB="0" distL="114300" distR="114300" simplePos="0" relativeHeight="251663360" behindDoc="0" locked="0" layoutInCell="1" allowOverlap="1" wp14:anchorId="0EEFC51C" wp14:editId="35ECEC16">
             <wp:simplePos x="0" y="0"/>
             <wp:positionH relativeFrom="margin">
-              <wp:align>left</wp:align>
+              <wp:align>center</wp:align>
             </wp:positionH>
             <wp:positionV relativeFrom="paragraph">
-              <wp:posOffset>200660</wp:posOffset>
+              <wp:posOffset>60325</wp:posOffset>
             </wp:positionV>
-            <wp:extent cx="3017676" cy="1333500"/>
+            <wp:extent cx="2409520" cy="1736090"/>
             <wp:effectExtent l="0" t="0" r="0" b="0"/>
             <wp:wrapNone/>
-            <wp:docPr id="1344979690" name="Picture 1" descr="A screenshot of a computer&#10;&#10;Description automatically generated"/>
+            <wp:docPr id="1534486510" name="Picture 1" descr="A graph of a function&#10;&#10;Description automatically generated"/>
             <wp:cNvGraphicFramePr>
               <a:graphicFrameLocks xmlns:a="http://schemas.openxmlformats.org/drawingml/2006/main" noChangeAspect="1"/>
             </wp:cNvGraphicFramePr>
@@ -470,11 +1001,11 @@
               <a:graphicData uri="http://schemas.openxmlformats.org/drawingml/2006/picture">
                 <pic:pic xmlns:pic="http://schemas.openxmlformats.org/drawingml/2006/picture">
                   <pic:nvPicPr>
-                    <pic:cNvPr id="1344979690" name="Picture 1" descr="A screenshot of a computer&#10;&#10;Description automatically generated"/>
+                    <pic:cNvPr id="1534486510" name="Picture 1" descr="A graph of a function&#10;&#10;Description automatically generated"/>
                     <pic:cNvPicPr/>
                   </pic:nvPicPr>
                   <pic:blipFill>
-                    <a:blip r:embed="rId10" cstate="print">
+                    <a:blip r:embed="rId19" cstate="print">
                       <a:extLst>
                         <a:ext uri="{28A0092B-C50C-407E-A947-70E740481C1C}">
                           <a14:useLocalDpi xmlns:a14="http://schemas.microsoft.com/office/drawing/2010/main" val="0"/>
@@ -488,7 +1019,7 @@
                   <pic:spPr>
                     <a:xfrm>
                       <a:off x="0" y="0"/>
-                      <a:ext cx="3017676" cy="1333500"/>
+                      <a:ext cx="2409520" cy="1736090"/>
                     </a:xfrm>
                     <a:prstGeom prst="rect">
                       <a:avLst/>
@@ -506,111 +1037,374 @@
           </wp:anchor>
         </w:drawing>
       </w:r>
-      <w:r>
-        <w:drawing>
-          <wp:anchor distT="0" distB="0" distL="114300" distR="114300" simplePos="0" relativeHeight="251662336" behindDoc="0" locked="0" layoutInCell="1" allowOverlap="1" wp14:anchorId="0B771FC0" wp14:editId="54DB0633">
-            <wp:simplePos x="0" y="0"/>
-            <wp:positionH relativeFrom="margin">
-              <wp:align>right</wp:align>
-            </wp:positionH>
-            <wp:positionV relativeFrom="paragraph">
-              <wp:posOffset>3810</wp:posOffset>
-            </wp:positionV>
-            <wp:extent cx="2729076" cy="1673225"/>
-            <wp:effectExtent l="0" t="0" r="0" b="3175"/>
-            <wp:wrapNone/>
-            <wp:docPr id="104361668" name="Picture 1" descr="A screenshot of a computer code&#10;&#10;Description automatically generated"/>
-            <wp:cNvGraphicFramePr>
-              <a:graphicFrameLocks xmlns:a="http://schemas.openxmlformats.org/drawingml/2006/main" noChangeAspect="1"/>
-            </wp:cNvGraphicFramePr>
-            <a:graphic xmlns:a="http://schemas.openxmlformats.org/drawingml/2006/main">
-              <a:graphicData uri="http://schemas.openxmlformats.org/drawingml/2006/picture">
-                <pic:pic xmlns:pic="http://schemas.openxmlformats.org/drawingml/2006/picture">
-                  <pic:nvPicPr>
-                    <pic:cNvPr id="104361668" name="Picture 1" descr="A screenshot of a computer code&#10;&#10;Description automatically generated"/>
-                    <pic:cNvPicPr/>
-                  </pic:nvPicPr>
-                  <pic:blipFill>
-                    <a:blip r:embed="rId11" cstate="print">
-                      <a:extLst>
-                        <a:ext uri="{28A0092B-C50C-407E-A947-70E740481C1C}">
-                          <a14:useLocalDpi xmlns:a14="http://schemas.microsoft.com/office/drawing/2010/main" val="0"/>
-                        </a:ext>
-                      </a:extLst>
-                    </a:blip>
-                    <a:stretch>
-                      <a:fillRect/>
-                    </a:stretch>
-                  </pic:blipFill>
-                  <pic:spPr>
-                    <a:xfrm>
-                      <a:off x="0" y="0"/>
-                      <a:ext cx="2729076" cy="1673225"/>
-                    </a:xfrm>
-                    <a:prstGeom prst="rect">
-                      <a:avLst/>
-                    </a:prstGeom>
-                  </pic:spPr>
-                </pic:pic>
-              </a:graphicData>
-            </a:graphic>
-            <wp14:sizeRelH relativeFrom="margin">
-              <wp14:pctWidth>0</wp14:pctWidth>
-            </wp14:sizeRelH>
-            <wp14:sizeRelV relativeFrom="margin">
-              <wp14:pctHeight>0</wp14:pctHeight>
-            </wp14:sizeRelV>
-          </wp:anchor>
-        </w:drawing>
-      </w:r>
-      <w:r>
-        <w:rPr>
-          <w:noProof/>
-        </w:rPr>
-        <w:t xml:space="preserve"> </w:t>
-      </w:r>
-    </w:p>
-    <w:p/>
-    <w:p/>
-    <w:p/>
-    <w:p>
-      <w:pPr>
-        <w:rPr>
-          <w:lang w:val="en-US"/>
-        </w:rPr>
-      </w:pPr>
-      <w:r>
-        <w:lastRenderedPageBreak/>
-        <w:t>Conseguimos una imagen más difuminada en general. Si decrementamos el valor de sigma la imagen se difuminará menos.</w:t>
-      </w:r>
-    </w:p>
-    <w:p>
-      <w:pPr>
+    </w:p>
+    <w:p>
+      <w:pPr>
+        <w:pStyle w:val="ListParagraph"/>
         <w:tabs>
           <w:tab w:val="left" w:pos="2227"/>
         </w:tabs>
         <w:rPr>
-          <w:b/>
-          <w:bCs/>
-        </w:rPr>
-      </w:pPr>
-      <w:r>
-        <w:rPr>
-          <w:b/>
-          <w:bCs/>
-        </w:rPr>
-        <w:t>d) Construye un filtro de paso baja por el método de ventanas.</w:t>
-      </w:r>
-    </w:p>
-    <w:p>
-      <w:pPr>
+          <w:rFonts w:asciiTheme="majorHAnsi" w:hAnsiTheme="majorHAnsi"/>
+        </w:rPr>
+      </w:pPr>
+    </w:p>
+    <w:p>
+      <w:pPr>
+        <w:pStyle w:val="ListParagraph"/>
         <w:tabs>
           <w:tab w:val="left" w:pos="2227"/>
         </w:tabs>
+        <w:rPr>
+          <w:rFonts w:asciiTheme="majorHAnsi" w:hAnsiTheme="majorHAnsi"/>
+        </w:rPr>
+      </w:pPr>
+    </w:p>
+    <w:p>
+      <w:pPr>
+        <w:pStyle w:val="ListParagraph"/>
+        <w:tabs>
+          <w:tab w:val="left" w:pos="2227"/>
+        </w:tabs>
+        <w:rPr>
+          <w:rFonts w:asciiTheme="majorHAnsi" w:hAnsiTheme="majorHAnsi"/>
+        </w:rPr>
+      </w:pPr>
+    </w:p>
+    <w:p>
+      <w:pPr>
+        <w:pStyle w:val="ListParagraph"/>
+        <w:tabs>
+          <w:tab w:val="left" w:pos="2227"/>
+        </w:tabs>
+        <w:rPr>
+          <w:rFonts w:asciiTheme="majorHAnsi" w:hAnsiTheme="majorHAnsi"/>
+        </w:rPr>
+      </w:pPr>
+    </w:p>
+    <w:p>
+      <w:pPr>
+        <w:pStyle w:val="ListParagraph"/>
+        <w:tabs>
+          <w:tab w:val="left" w:pos="2227"/>
+        </w:tabs>
+        <w:rPr>
+          <w:rFonts w:asciiTheme="majorHAnsi" w:hAnsiTheme="majorHAnsi"/>
+        </w:rPr>
+      </w:pPr>
+    </w:p>
+    <w:p>
+      <w:pPr>
+        <w:pStyle w:val="ListParagraph"/>
+        <w:tabs>
+          <w:tab w:val="left" w:pos="2227"/>
+        </w:tabs>
+        <w:rPr>
+          <w:rFonts w:asciiTheme="majorHAnsi" w:hAnsiTheme="majorHAnsi"/>
+        </w:rPr>
+      </w:pPr>
+    </w:p>
+    <w:p>
+      <w:pPr>
+        <w:pStyle w:val="ListParagraph"/>
+        <w:tabs>
+          <w:tab w:val="left" w:pos="2227"/>
+        </w:tabs>
+        <w:rPr>
+          <w:rFonts w:asciiTheme="majorHAnsi" w:hAnsiTheme="majorHAnsi"/>
+          <w:b/>
+          <w:bCs/>
+        </w:rPr>
+      </w:pPr>
+    </w:p>
+    <w:p>
+      <w:pPr>
+        <w:pStyle w:val="ListParagraph"/>
+        <w:numPr>
+          <w:ilvl w:val="0"/>
+          <w:numId w:val="2"/>
+        </w:numPr>
+        <w:tabs>
+          <w:tab w:val="left" w:pos="2227"/>
+        </w:tabs>
+        <w:rPr>
+          <w:rFonts w:asciiTheme="majorHAnsi" w:hAnsiTheme="majorHAnsi"/>
+          <w:b/>
+          <w:bCs/>
+          <w:sz w:val="24"/>
+          <w:szCs w:val="24"/>
+        </w:rPr>
+      </w:pPr>
+      <w:r>
+        <w:rPr>
+          <w:rFonts w:asciiTheme="majorHAnsi" w:hAnsiTheme="majorHAnsi"/>
+          <w:b/>
+          <w:bCs/>
+          <w:sz w:val="24"/>
+          <w:szCs w:val="24"/>
+        </w:rPr>
+        <w:lastRenderedPageBreak/>
+        <w:t xml:space="preserve">H es un filtro espacial </w:t>
+      </w:r>
+      <w:r>
+        <w:rPr>
+          <w:rFonts w:asciiTheme="majorHAnsi" w:hAnsiTheme="majorHAnsi" w:cs="Tahoma"/>
+          <w:b/>
+          <w:bCs/>
+          <w:color w:val="000000"/>
+          <w:sz w:val="24"/>
+          <w:szCs w:val="24"/>
+          <w:shd w:val="clear" w:color="auto" w:fill="FFFFFF"/>
+        </w:rPr>
+        <w:t>¿para qué sirve freqz2()?</w:t>
+      </w:r>
+    </w:p>
+    <w:p>
+      <w:pPr>
+        <w:pStyle w:val="ListParagraph"/>
+        <w:tabs>
+          <w:tab w:val="left" w:pos="2227"/>
+        </w:tabs>
+        <w:rPr>
+          <w:rFonts w:asciiTheme="majorHAnsi" w:hAnsiTheme="majorHAnsi"/>
+        </w:rPr>
+      </w:pPr>
+      <w:r>
+        <w:rPr>
+          <w:rFonts w:asciiTheme="majorHAnsi" w:hAnsiTheme="majorHAnsi"/>
+        </w:rPr>
+        <w:t xml:space="preserve">La función freqz2 se utiliza para calcular y visualizar la respuesta en frecuencia bidimensional de un filtro representado por una matriz </w:t>
+      </w:r>
+      <w:r>
+        <w:rPr>
+          <w:rFonts w:asciiTheme="majorHAnsi" w:hAnsiTheme="majorHAnsi" w:cs="Cambria Math"/>
+        </w:rPr>
+        <w:t>h</w:t>
+      </w:r>
+      <w:r>
+        <w:rPr>
+          <w:rFonts w:asciiTheme="majorHAnsi" w:hAnsiTheme="majorHAnsi"/>
+        </w:rPr>
+        <w:t xml:space="preserve">. Esto implica aplicar el filtro </w:t>
+      </w:r>
+      <w:r>
+        <w:rPr>
+          <w:rFonts w:ascii="Cambria Math" w:hAnsi="Cambria Math" w:cs="Cambria Math"/>
+        </w:rPr>
+        <w:t>ℎ</w:t>
+      </w:r>
+      <w:r>
+        <w:rPr>
+          <w:rFonts w:asciiTheme="majorHAnsi" w:hAnsiTheme="majorHAnsi"/>
+        </w:rPr>
+        <w:t xml:space="preserve"> a una imagen en dos dimensiones y analizar c</w:t>
+      </w:r>
+      <w:r>
+        <w:rPr>
+          <w:rFonts w:asciiTheme="majorHAnsi" w:hAnsiTheme="majorHAnsi" w:cs="Aptos"/>
+        </w:rPr>
+        <w:t>ó</w:t>
+      </w:r>
+      <w:r>
+        <w:rPr>
+          <w:rFonts w:asciiTheme="majorHAnsi" w:hAnsiTheme="majorHAnsi"/>
+        </w:rPr>
+        <w:t xml:space="preserve">mo afecta a diferentes frecuencias espaciales en la imagen. </w:t>
+      </w:r>
+    </w:p>
+    <w:p>
+      <w:pPr>
+        <w:pStyle w:val="ListParagraph"/>
+        <w:tabs>
+          <w:tab w:val="left" w:pos="2227"/>
+        </w:tabs>
+        <w:rPr>
+          <w:rFonts w:asciiTheme="majorHAnsi" w:hAnsiTheme="majorHAnsi"/>
+        </w:rPr>
+      </w:pPr>
+    </w:p>
+    <w:p>
+      <w:pPr>
+        <w:pStyle w:val="ListParagraph"/>
+        <w:numPr>
+          <w:ilvl w:val="0"/>
+          <w:numId w:val="2"/>
+        </w:numPr>
+        <w:tabs>
+          <w:tab w:val="left" w:pos="2227"/>
+        </w:tabs>
+        <w:rPr>
+          <w:rFonts w:asciiTheme="majorHAnsi" w:hAnsiTheme="majorHAnsi"/>
+          <w:b/>
+          <w:bCs/>
+          <w:sz w:val="24"/>
+          <w:szCs w:val="24"/>
+        </w:rPr>
+      </w:pPr>
+      <w:r>
+        <w:rPr>
+          <w:rFonts w:asciiTheme="majorHAnsi" w:hAnsiTheme="majorHAnsi" w:cs="Tahoma"/>
+          <w:b/>
+          <w:bCs/>
+          <w:color w:val="000000"/>
+          <w:sz w:val="24"/>
+          <w:szCs w:val="24"/>
+          <w:shd w:val="clear" w:color="auto" w:fill="FFFFFF"/>
+        </w:rPr>
+        <w:t xml:space="preserve">¿Qué hace </w:t>
+      </w:r>
+      <w:proofErr w:type="spellStart"/>
+      <w:proofErr w:type="gramStart"/>
+      <w:r>
+        <w:rPr>
+          <w:rFonts w:asciiTheme="majorHAnsi" w:hAnsiTheme="majorHAnsi" w:cs="Tahoma"/>
+          <w:b/>
+          <w:bCs/>
+          <w:color w:val="000000"/>
+          <w:sz w:val="24"/>
+          <w:szCs w:val="24"/>
+          <w:shd w:val="clear" w:color="auto" w:fill="FFFFFF"/>
+        </w:rPr>
+        <w:t>freqspace</w:t>
+      </w:r>
+      <w:proofErr w:type="spellEnd"/>
+      <w:r>
+        <w:rPr>
+          <w:rFonts w:asciiTheme="majorHAnsi" w:hAnsiTheme="majorHAnsi" w:cs="Tahoma"/>
+          <w:b/>
+          <w:bCs/>
+          <w:color w:val="000000"/>
+          <w:sz w:val="24"/>
+          <w:szCs w:val="24"/>
+          <w:shd w:val="clear" w:color="auto" w:fill="FFFFFF"/>
+        </w:rPr>
+        <w:t>(</w:t>
+      </w:r>
+      <w:proofErr w:type="gramEnd"/>
+      <w:r>
+        <w:rPr>
+          <w:rFonts w:asciiTheme="majorHAnsi" w:hAnsiTheme="majorHAnsi" w:cs="Tahoma"/>
+          <w:b/>
+          <w:bCs/>
+          <w:color w:val="000000"/>
+          <w:sz w:val="24"/>
+          <w:szCs w:val="24"/>
+          <w:shd w:val="clear" w:color="auto" w:fill="FFFFFF"/>
+        </w:rPr>
+        <w:t>)? ¿Y fwind1()?</w:t>
+      </w:r>
+    </w:p>
+    <w:p>
+      <w:pPr>
+        <w:pStyle w:val="ListParagraph"/>
+        <w:tabs>
+          <w:tab w:val="left" w:pos="2227"/>
+        </w:tabs>
+        <w:rPr>
+          <w:rFonts w:asciiTheme="majorHAnsi" w:hAnsiTheme="majorHAnsi"/>
+        </w:rPr>
+      </w:pPr>
+      <w:r>
+        <w:rPr>
+          <w:rFonts w:asciiTheme="majorHAnsi" w:hAnsiTheme="majorHAnsi"/>
+          <w:b/>
+          <w:bCs/>
+        </w:rPr>
+        <w:t xml:space="preserve">- </w:t>
+      </w:r>
+      <w:proofErr w:type="spellStart"/>
+      <w:proofErr w:type="gramStart"/>
+      <w:r>
+        <w:rPr>
+          <w:rFonts w:asciiTheme="majorHAnsi" w:hAnsiTheme="majorHAnsi"/>
+          <w:b/>
+          <w:bCs/>
+        </w:rPr>
+        <w:t>freqspace</w:t>
+      </w:r>
+      <w:proofErr w:type="spellEnd"/>
+      <w:r>
+        <w:rPr>
+          <w:rFonts w:asciiTheme="majorHAnsi" w:hAnsiTheme="majorHAnsi"/>
+          <w:b/>
+          <w:bCs/>
+        </w:rPr>
+        <w:t>(</w:t>
+      </w:r>
+      <w:proofErr w:type="gramEnd"/>
+      <w:r>
+        <w:rPr>
+          <w:rFonts w:asciiTheme="majorHAnsi" w:hAnsiTheme="majorHAnsi"/>
+          <w:b/>
+          <w:bCs/>
+        </w:rPr>
+        <w:t>)</w:t>
+      </w:r>
+      <w:r>
+        <w:rPr>
+          <w:rFonts w:asciiTheme="majorHAnsi" w:hAnsiTheme="majorHAnsi"/>
+        </w:rPr>
+        <w:t xml:space="preserve"> crea una cuadrícula de frecuencia bidimensional que se utiliza para definir las frecuencias espaciales en el dominio de la frecuencia. </w:t>
+      </w:r>
+    </w:p>
+    <w:p>
+      <w:pPr>
+        <w:pStyle w:val="ListParagraph"/>
+        <w:tabs>
+          <w:tab w:val="left" w:pos="2227"/>
+        </w:tabs>
+        <w:rPr>
+          <w:noProof/>
+        </w:rPr>
+      </w:pPr>
+      <w:r>
+        <w:rPr>
+          <w:rFonts w:asciiTheme="majorHAnsi" w:hAnsiTheme="majorHAnsi"/>
+          <w:b/>
+          <w:bCs/>
+        </w:rPr>
+        <w:t>-fwind1()</w:t>
+      </w:r>
+      <w:r>
+        <w:rPr>
+          <w:rFonts w:asciiTheme="majorHAnsi" w:hAnsiTheme="majorHAnsi"/>
+        </w:rPr>
+        <w:t xml:space="preserve"> es una función que requiere como entrada una matriz que representa la respuesta deseada del filtro en el dominio de la frecuencia y una ventana que especifica la forma del filtro en el dominio del tiempo.</w:t>
+      </w:r>
+      <w:r>
+        <w:rPr>
+          <w:noProof/>
+        </w:rPr>
+        <w:t xml:space="preserve"> </w:t>
+      </w:r>
+    </w:p>
+    <w:p>
+      <w:pPr>
+        <w:pStyle w:val="ListParagraph"/>
+        <w:tabs>
+          <w:tab w:val="left" w:pos="2227"/>
+        </w:tabs>
+        <w:rPr>
+          <w:noProof/>
+        </w:rPr>
+      </w:pPr>
+    </w:p>
+    <w:p>
+      <w:pPr>
+        <w:pStyle w:val="ListParagraph"/>
+        <w:tabs>
+          <w:tab w:val="left" w:pos="2227"/>
+        </w:tabs>
+        <w:jc w:val="center"/>
+        <w:rPr>
+          <w:rFonts w:asciiTheme="majorHAnsi" w:hAnsiTheme="majorHAnsi"/>
+          <w:i/>
+          <w:iCs/>
+        </w:rPr>
       </w:pPr>
     </w:p>
     <w:sectPr>
-      <w:headerReference w:type="default" r:id="rId12"/>
+      <w:headerReference w:type="default" r:id="rId20"/>
       <w:pgSz w:w="12240" w:h="15840"/>
       <w:pgMar w:top="1440" w:right="1440" w:bottom="1440" w:left="1440" w:header="720" w:footer="720" w:gutter="0"/>
       <w:cols w:space="720"/>
@@ -739,6 +1533,192 @@
     </w:pPr>
   </w:p>
 </w:hdr>
+</file>
+
+<file path=word/numbering.xml><?xml version="1.0" encoding="utf-8"?>
+<w:numbering xmlns:wpc="http://schemas.microsoft.com/office/word/2010/wordprocessingCanvas" xmlns:cx="http://schemas.microsoft.com/office/drawing/2014/chartex" xmlns:cx1="http://schemas.microsoft.com/office/drawing/2015/9/8/chartex" xmlns:cx2="http://schemas.microsoft.com/office/drawing/2015/10/21/chartex" xmlns:cx3="http://schemas.microsoft.com/office/drawing/2016/5/9/chartex" xmlns:cx4="http://schemas.microsoft.com/office/drawing/2016/5/10/chartex" xmlns:cx5="http://schemas.microsoft.com/office/drawing/2016/5/11/chartex" xmlns:cx6="http://schemas.microsoft.com/office/drawing/2016/5/12/chartex" xmlns:cx7="http://schemas.microsoft.com/office/drawing/2016/5/13/chartex" xmlns:cx8="http://schemas.microsoft.com/office/drawing/2016/5/14/chartex" xmlns:mc="http://schemas.openxmlformats.org/markup-compatibility/2006" xmlns:aink="http://schemas.microsoft.com/office/drawing/2016/ink" xmlns:am3d="http://schemas.microsoft.com/office/drawing/2017/model3d" xmlns:o="urn:schemas-microsoft-com:office:office" xmlns:oel="http://schemas.microsoft.com/office/2019/extlst" xmlns:r="http://schemas.openxmlformats.org/officeDocument/2006/relationships" xmlns:m="http://schemas.openxmlformats.org/officeDocument/2006/math" xmlns:v="urn:schemas-microsoft-com:vml" xmlns:wp14="http://schemas.microsoft.com/office/word/2010/wordprocessingDrawing" xmlns:wp="http://schemas.openxmlformats.org/drawingml/2006/wordprocessingDrawing" xmlns:w10="urn:schemas-microsoft-com:office:word" xmlns:w="http://schemas.openxmlformats.org/wordprocessingml/2006/main" xmlns:w14="http://schemas.microsoft.com/office/word/2010/wordml" xmlns:w15="http://schemas.microsoft.com/office/word/2012/wordml" xmlns:w16cex="http://schemas.microsoft.com/office/word/2018/wordml/cex" xmlns:w16cid="http://schemas.microsoft.com/office/word/2016/wordml/cid" xmlns:w16="http://schemas.microsoft.com/office/word/2018/wordml" xmlns:w16du="http://schemas.microsoft.com/office/word/2023/wordml/word16du" xmlns:w16sdtdh="http://schemas.microsoft.com/office/word/2020/wordml/sdtdatahash" xmlns:w16se="http://schemas.microsoft.com/office/word/2015/wordml/symex" xmlns:wpg="http://schemas.microsoft.com/office/word/2010/wordprocessingGroup" xmlns:wpi="http://schemas.microsoft.com/office/word/2010/wordprocessingInk" xmlns:wne="http://schemas.microsoft.com/office/word/2006/wordml" xmlns:wps="http://schemas.microsoft.com/office/word/2010/wordprocessingShape" mc:Ignorable="w14 w15 w16se w16cid w16 w16cex w16sdtdh w16du wp14">
+  <w:abstractNum w:abstractNumId="0" w15:restartNumberingAfterBreak="0">
+    <w:nsid w:val="3CE14D8B"/>
+    <w:multiLevelType w:val="hybridMultilevel"/>
+    <w:tmpl w:val="9020B19A"/>
+    <w:lvl w:ilvl="0" w:tplc="540A000F">
+      <w:start w:val="1"/>
+      <w:numFmt w:val="decimal"/>
+      <w:lvlText w:val="%1."/>
+      <w:lvlJc w:val="left"/>
+      <w:pPr>
+        <w:ind w:left="720" w:hanging="360"/>
+      </w:pPr>
+    </w:lvl>
+    <w:lvl w:ilvl="1" w:tplc="540A0019" w:tentative="1">
+      <w:start w:val="1"/>
+      <w:numFmt w:val="lowerLetter"/>
+      <w:lvlText w:val="%2."/>
+      <w:lvlJc w:val="left"/>
+      <w:pPr>
+        <w:ind w:left="1440" w:hanging="360"/>
+      </w:pPr>
+    </w:lvl>
+    <w:lvl w:ilvl="2" w:tplc="540A001B" w:tentative="1">
+      <w:start w:val="1"/>
+      <w:numFmt w:val="lowerRoman"/>
+      <w:lvlText w:val="%3."/>
+      <w:lvlJc w:val="right"/>
+      <w:pPr>
+        <w:ind w:left="2160" w:hanging="180"/>
+      </w:pPr>
+    </w:lvl>
+    <w:lvl w:ilvl="3" w:tplc="540A000F" w:tentative="1">
+      <w:start w:val="1"/>
+      <w:numFmt w:val="decimal"/>
+      <w:lvlText w:val="%4."/>
+      <w:lvlJc w:val="left"/>
+      <w:pPr>
+        <w:ind w:left="2880" w:hanging="360"/>
+      </w:pPr>
+    </w:lvl>
+    <w:lvl w:ilvl="4" w:tplc="540A0019" w:tentative="1">
+      <w:start w:val="1"/>
+      <w:numFmt w:val="lowerLetter"/>
+      <w:lvlText w:val="%5."/>
+      <w:lvlJc w:val="left"/>
+      <w:pPr>
+        <w:ind w:left="3600" w:hanging="360"/>
+      </w:pPr>
+    </w:lvl>
+    <w:lvl w:ilvl="5" w:tplc="540A001B" w:tentative="1">
+      <w:start w:val="1"/>
+      <w:numFmt w:val="lowerRoman"/>
+      <w:lvlText w:val="%6."/>
+      <w:lvlJc w:val="right"/>
+      <w:pPr>
+        <w:ind w:left="4320" w:hanging="180"/>
+      </w:pPr>
+    </w:lvl>
+    <w:lvl w:ilvl="6" w:tplc="540A000F" w:tentative="1">
+      <w:start w:val="1"/>
+      <w:numFmt w:val="decimal"/>
+      <w:lvlText w:val="%7."/>
+      <w:lvlJc w:val="left"/>
+      <w:pPr>
+        <w:ind w:left="5040" w:hanging="360"/>
+      </w:pPr>
+    </w:lvl>
+    <w:lvl w:ilvl="7" w:tplc="540A0019" w:tentative="1">
+      <w:start w:val="1"/>
+      <w:numFmt w:val="lowerLetter"/>
+      <w:lvlText w:val="%8."/>
+      <w:lvlJc w:val="left"/>
+      <w:pPr>
+        <w:ind w:left="5760" w:hanging="360"/>
+      </w:pPr>
+    </w:lvl>
+    <w:lvl w:ilvl="8" w:tplc="540A001B" w:tentative="1">
+      <w:start w:val="1"/>
+      <w:numFmt w:val="lowerRoman"/>
+      <w:lvlText w:val="%9."/>
+      <w:lvlJc w:val="right"/>
+      <w:pPr>
+        <w:ind w:left="6480" w:hanging="180"/>
+      </w:pPr>
+    </w:lvl>
+  </w:abstractNum>
+  <w:abstractNum w:abstractNumId="1" w15:restartNumberingAfterBreak="0">
+    <w:nsid w:val="3EA158F9"/>
+    <w:multiLevelType w:val="hybridMultilevel"/>
+    <w:tmpl w:val="28D040A4"/>
+    <w:lvl w:ilvl="0" w:tplc="540A0017">
+      <w:start w:val="1"/>
+      <w:numFmt w:val="lowerLetter"/>
+      <w:lvlText w:val="%1)"/>
+      <w:lvlJc w:val="left"/>
+      <w:pPr>
+        <w:ind w:left="720" w:hanging="360"/>
+      </w:pPr>
+      <w:rPr>
+        <w:rFonts w:hint="default"/>
+      </w:rPr>
+    </w:lvl>
+    <w:lvl w:ilvl="1" w:tplc="540A0019" w:tentative="1">
+      <w:start w:val="1"/>
+      <w:numFmt w:val="lowerLetter"/>
+      <w:lvlText w:val="%2."/>
+      <w:lvlJc w:val="left"/>
+      <w:pPr>
+        <w:ind w:left="1440" w:hanging="360"/>
+      </w:pPr>
+    </w:lvl>
+    <w:lvl w:ilvl="2" w:tplc="540A001B" w:tentative="1">
+      <w:start w:val="1"/>
+      <w:numFmt w:val="lowerRoman"/>
+      <w:lvlText w:val="%3."/>
+      <w:lvlJc w:val="right"/>
+      <w:pPr>
+        <w:ind w:left="2160" w:hanging="180"/>
+      </w:pPr>
+    </w:lvl>
+    <w:lvl w:ilvl="3" w:tplc="540A000F" w:tentative="1">
+      <w:start w:val="1"/>
+      <w:numFmt w:val="decimal"/>
+      <w:lvlText w:val="%4."/>
+      <w:lvlJc w:val="left"/>
+      <w:pPr>
+        <w:ind w:left="2880" w:hanging="360"/>
+      </w:pPr>
+    </w:lvl>
+    <w:lvl w:ilvl="4" w:tplc="540A0019" w:tentative="1">
+      <w:start w:val="1"/>
+      <w:numFmt w:val="lowerLetter"/>
+      <w:lvlText w:val="%5."/>
+      <w:lvlJc w:val="left"/>
+      <w:pPr>
+        <w:ind w:left="3600" w:hanging="360"/>
+      </w:pPr>
+    </w:lvl>
+    <w:lvl w:ilvl="5" w:tplc="540A001B" w:tentative="1">
+      <w:start w:val="1"/>
+      <w:numFmt w:val="lowerRoman"/>
+      <w:lvlText w:val="%6."/>
+      <w:lvlJc w:val="right"/>
+      <w:pPr>
+        <w:ind w:left="4320" w:hanging="180"/>
+      </w:pPr>
+    </w:lvl>
+    <w:lvl w:ilvl="6" w:tplc="540A000F" w:tentative="1">
+      <w:start w:val="1"/>
+      <w:numFmt w:val="decimal"/>
+      <w:lvlText w:val="%7."/>
+      <w:lvlJc w:val="left"/>
+      <w:pPr>
+        <w:ind w:left="5040" w:hanging="360"/>
+      </w:pPr>
+    </w:lvl>
+    <w:lvl w:ilvl="7" w:tplc="540A0019" w:tentative="1">
+      <w:start w:val="1"/>
+      <w:numFmt w:val="lowerLetter"/>
+      <w:lvlText w:val="%8."/>
+      <w:lvlJc w:val="left"/>
+      <w:pPr>
+        <w:ind w:left="5760" w:hanging="360"/>
+      </w:pPr>
+    </w:lvl>
+    <w:lvl w:ilvl="8" w:tplc="540A001B" w:tentative="1">
+      <w:start w:val="1"/>
+      <w:numFmt w:val="lowerRoman"/>
+      <w:lvlText w:val="%9."/>
+      <w:lvlJc w:val="right"/>
+      <w:pPr>
+        <w:ind w:left="6480" w:hanging="180"/>
+      </w:pPr>
+    </w:lvl>
+  </w:abstractNum>
+  <w:num w:numId="1" w16cid:durableId="478351120">
+    <w:abstractNumId w:val="1"/>
+  </w:num>
+  <w:num w:numId="2" w16cid:durableId="2057048633">
+    <w:abstractNumId w:val="0"/>
+  </w:num>
+</w:numbering>
 </file>
 
 <file path=word/styles.xml><?xml version="1.0" encoding="utf-8"?>

</xml_diff>